<commit_message>
update lại phân công
</commit_message>
<xml_diff>
--- a/Nhiem Vu.docx
+++ b/Nhiem Vu.docx
@@ -2,54 +2,7 @@
 <file path=word/document.xml><?xml version="1.0" encoding="utf-8"?>
 <w:document xmlns:wpc="http://schemas.microsoft.com/office/word/2010/wordprocessingCanvas" xmlns:cx="http://schemas.microsoft.com/office/drawing/2014/chartex" xmlns:mc="http://schemas.openxmlformats.org/markup-compatibility/2006" xmlns:o="urn:schemas-microsoft-com:office:office" xmlns:r="http://schemas.openxmlformats.org/officeDocument/2006/relationships" xmlns:m="http://schemas.openxmlformats.org/officeDocument/2006/math" xmlns:v="urn:schemas-microsoft-com:vml" xmlns:wp14="http://schemas.microsoft.com/office/word/2010/wordprocessingDrawing" xmlns:wp="http://schemas.openxmlformats.org/drawingml/2006/wordprocessingDrawing" xmlns:w10="urn:schemas-microsoft-com:office:word" xmlns:w="http://schemas.openxmlformats.org/wordprocessingml/2006/main" xmlns:w14="http://schemas.microsoft.com/office/word/2010/wordml" xmlns:w15="http://schemas.microsoft.com/office/word/2012/wordml" xmlns:w16se="http://schemas.microsoft.com/office/word/2015/wordml/symex" xmlns:wpg="http://schemas.microsoft.com/office/word/2010/wordprocessingGroup" xmlns:wpi="http://schemas.microsoft.com/office/word/2010/wordprocessingInk" xmlns:wne="http://schemas.microsoft.com/office/word/2006/wordml" xmlns:wps="http://schemas.microsoft.com/office/word/2010/wordprocessingShape" mc:Ignorable="w14 w15 w16se wp14">
   <w:body>
-    <w:p>
-      <w:r>
-        <w:rPr>
-          <w:noProof/>
-        </w:rPr>
-        <w:drawing>
-          <wp:inline distT="0" distB="0" distL="0" distR="0">
-            <wp:extent cx="5943600" cy="1949450"/>
-            <wp:effectExtent l="0" t="0" r="0" b="0"/>
-            <wp:docPr id="1" name="Picture 1"/>
-            <wp:cNvGraphicFramePr>
-              <a:graphicFrameLocks xmlns:a="http://schemas.openxmlformats.org/drawingml/2006/main" noChangeAspect="1"/>
-            </wp:cNvGraphicFramePr>
-            <a:graphic xmlns:a="http://schemas.openxmlformats.org/drawingml/2006/main">
-              <a:graphicData uri="http://schemas.openxmlformats.org/drawingml/2006/picture">
-                <pic:pic xmlns:pic="http://schemas.openxmlformats.org/drawingml/2006/picture">
-                  <pic:nvPicPr>
-                    <pic:cNvPr id="1" name="Phan cong.PNG"/>
-                    <pic:cNvPicPr/>
-                  </pic:nvPicPr>
-                  <pic:blipFill>
-                    <a:blip r:embed="rId4">
-                      <a:extLst>
-                        <a:ext uri="{28A0092B-C50C-407E-A947-70E740481C1C}">
-                          <a14:useLocalDpi xmlns:a14="http://schemas.microsoft.com/office/drawing/2010/main" val="0"/>
-                        </a:ext>
-                      </a:extLst>
-                    </a:blip>
-                    <a:stretch>
-                      <a:fillRect/>
-                    </a:stretch>
-                  </pic:blipFill>
-                  <pic:spPr>
-                    <a:xfrm>
-                      <a:off x="0" y="0"/>
-                      <a:ext cx="5943600" cy="1949450"/>
-                    </a:xfrm>
-                    <a:prstGeom prst="rect">
-                      <a:avLst/>
-                    </a:prstGeom>
-                  </pic:spPr>
-                </pic:pic>
-              </a:graphicData>
-            </a:graphic>
-          </wp:inline>
-        </w:drawing>
-      </w:r>
-    </w:p>
+    <w:p/>
     <w:p/>
     <w:p/>
     <w:p>
@@ -79,8 +32,10 @@
         </w:tabs>
       </w:pPr>
       <w:r>
-        <w:t>Sauk hi viết xong cơ bản test case hoàn thiện lại SRS theo màn hình mới chỉnh sửa.</w:t>
+        <w:t>Phúc: CHỉnh SRS</w:t>
       </w:r>
+      <w:bookmarkStart w:id="0" w:name="_GoBack"/>
+      <w:bookmarkEnd w:id="0"/>
     </w:p>
     <w:p>
       <w:pPr>
@@ -91,8 +46,6 @@
       <w:r>
         <w:t>** Sau khi làm xong commit tất cả lên github.</w:t>
       </w:r>
-      <w:bookmarkStart w:id="0" w:name="_GoBack"/>
-      <w:bookmarkEnd w:id="0"/>
     </w:p>
     <w:sectPr>
       <w:pgSz w:w="12240" w:h="15840"/>

</xml_diff>